<commit_message>
feat: Remplacement des modèles d'arrêtés
</commit_message>
<xml_diff>
--- a/mesads/app/docs/arrete_changement_titulaire.docx
+++ b/mesads/app/docs/arrete_changement_titulaire.docx
@@ -17,16 +17,16 @@
           <w:szCs w:val="28"/>
         </w:rPr>
         <w:drawing>
-          <wp:inline distT="0" distB="0" distL="0" distR="0" wp14:anchorId="1F3B85A8" wp14:editId="49834716">
+          <wp:inline distT="0" distB="0" distL="0" distR="0" wp14:anchorId="1F3B85A8" wp14:editId="1B538CC2">
             <wp:extent cx="1866900" cy="1092200"/>
             <wp:effectExtent l="0" t="0" r="0" b="0"/>
-            <wp:docPr id="1001" name="officeArt object" descr="image1.png"/>
+            <wp:docPr id="1001" name="officeArt object" descr="Marianne Liberté Egalité Fraternité"/>
             <wp:cNvGraphicFramePr/>
             <a:graphic xmlns:a="http://schemas.openxmlformats.org/drawingml/2006/main">
               <a:graphicData uri="http://schemas.openxmlformats.org/drawingml/2006/picture">
                 <pic:pic xmlns:pic="http://schemas.openxmlformats.org/drawingml/2006/picture">
                   <pic:nvPicPr>
-                    <pic:cNvPr id="1073741825" name="image1.png" descr="image1.png"/>
+                    <pic:cNvPr id="1001" name="officeArt object" descr="Marianne Liberté Egalité Fraternité"/>
                     <pic:cNvPicPr>
                       <a:picLocks noChangeAspect="1"/>
                     </pic:cNvPicPr>
@@ -129,7 +129,7 @@
                 <w:rFonts w:ascii="Apple Color Emoji" w:hAnsi="Apple Color Emoji" w:cs="Apple Color Emoji"/>
                 <w:b/>
                 <w:bCs/>
-                <w:color w:val="FF0000"/>
+                <w:color w:val="ED0000"/>
                 <w:sz w:val="22"/>
                 <w:szCs w:val="22"/>
               </w:rPr>
@@ -154,7 +154,7 @@
               <w:jc w:val="center"/>
               <w:rPr>
                 <w:rFonts w:ascii="Arial" w:hAnsi="Arial" w:cs="Arial"/>
-                <w:color w:val="FF0000"/>
+                <w:color w:val="ED0000"/>
                 <w:sz w:val="22"/>
                 <w:szCs w:val="22"/>
               </w:rPr>
@@ -164,7 +164,7 @@
                 <w:rFonts w:ascii="Apple Color Emoji" w:hAnsi="Apple Color Emoji" w:cs="Apple Color Emoji"/>
                 <w:b/>
                 <w:bCs/>
-                <w:color w:val="FF0000"/>
+                <w:color w:val="ED0000"/>
                 <w:sz w:val="22"/>
                 <w:szCs w:val="22"/>
               </w:rPr>
@@ -175,7 +175,7 @@
                 <w:rFonts w:ascii="Arial" w:hAnsi="Arial" w:cs="Arial"/>
                 <w:b/>
                 <w:bCs/>
-                <w:color w:val="FF0000"/>
+                <w:color w:val="ED0000"/>
                 <w:sz w:val="22"/>
                 <w:szCs w:val="22"/>
               </w:rPr>
@@ -184,7 +184,7 @@
             <w:r>
               <w:rPr>
                 <w:rFonts w:ascii="Arial" w:hAnsi="Arial" w:cs="Arial"/>
-                <w:color w:val="FF0000"/>
+                <w:color w:val="ED0000"/>
                 <w:sz w:val="22"/>
                 <w:szCs w:val="22"/>
               </w:rPr>
@@ -210,7 +210,7 @@
               <w:jc w:val="center"/>
               <w:rPr>
                 <w:rFonts w:ascii="Arial" w:hAnsi="Arial" w:cs="Arial"/>
-                <w:color w:val="FF0000"/>
+                <w:color w:val="ED0000"/>
                 <w:sz w:val="22"/>
                 <w:szCs w:val="22"/>
               </w:rPr>
@@ -218,7 +218,7 @@
             <w:r>
               <w:rPr>
                 <w:rFonts w:ascii="Arial" w:hAnsi="Arial" w:cs="Arial"/>
-                <w:color w:val="FF0000"/>
+                <w:color w:val="ED0000"/>
                 <w:sz w:val="22"/>
                 <w:szCs w:val="22"/>
               </w:rPr>
@@ -229,7 +229,7 @@
                 <w:rFonts w:ascii="Arial" w:hAnsi="Arial" w:cs="Arial"/>
                 <w:b/>
                 <w:bCs/>
-                <w:color w:val="FF0000"/>
+                <w:color w:val="ED0000"/>
                 <w:sz w:val="22"/>
                 <w:szCs w:val="22"/>
                 <w:u w:val="single"/>
@@ -239,7 +239,7 @@
             <w:r>
               <w:rPr>
                 <w:rFonts w:ascii="Arial" w:hAnsi="Arial" w:cs="Arial"/>
-                <w:color w:val="FF0000"/>
+                <w:color w:val="ED0000"/>
                 <w:sz w:val="22"/>
                 <w:szCs w:val="22"/>
               </w:rPr>
@@ -863,7 +863,7 @@
         <w:rPr>
           <w:b/>
           <w:bCs/>
-          <w:color w:val="FF0000"/>
+          <w:color w:val="ED0000"/>
           <w:sz w:val="22"/>
           <w:szCs w:val="22"/>
         </w:rPr>
@@ -928,79 +928,50 @@
         <w:rPr>
           <w:b/>
           <w:bCs/>
-          <w:color w:val="FF0000"/>
-          <w:sz w:val="22"/>
-          <w:szCs w:val="22"/>
-        </w:rPr>
+          <w:color w:val="ED0000"/>
+          <w:sz w:val="22"/>
+          <w:szCs w:val="22"/>
+        </w:rPr>
+        <w:t xml:space="preserve"> NUMÉRO DE L’ARRÊTÉ LIMITANT LE NOMBRE d’ADS SUR LA COMMUNE</w:t>
+      </w:r>
+      <w:r>
         <w:t xml:space="preserve"> </w:t>
       </w:r>
       <w:r>
-        <w:rPr>
-          <w:b/>
-          <w:bCs/>
-          <w:color w:val="FF0000"/>
-          <w:sz w:val="22"/>
-          <w:szCs w:val="22"/>
-        </w:rPr>
-        <w:t>N</w:t>
-      </w:r>
-      <w:r>
-        <w:rPr>
-          <w:b/>
-          <w:bCs/>
-          <w:color w:val="FF0000"/>
-          <w:sz w:val="22"/>
-          <w:szCs w:val="22"/>
-        </w:rPr>
-        <w:t>UMÉRO DE L’ARR</w:t>
-      </w:r>
-      <w:r>
-        <w:rPr>
-          <w:b/>
-          <w:bCs/>
-          <w:color w:val="FF0000"/>
-          <w:sz w:val="22"/>
-          <w:szCs w:val="22"/>
-        </w:rPr>
-        <w:t>Ê</w:t>
-      </w:r>
-      <w:r>
-        <w:rPr>
-          <w:b/>
-          <w:bCs/>
-          <w:color w:val="FF0000"/>
-          <w:sz w:val="22"/>
-          <w:szCs w:val="22"/>
-        </w:rPr>
-        <w:t>TÉ</w:t>
-      </w:r>
-      <w:r>
-        <w:rPr>
-          <w:b/>
-          <w:bCs/>
-          <w:color w:val="FF0000"/>
-          <w:sz w:val="22"/>
-          <w:szCs w:val="22"/>
-        </w:rPr>
-        <w:t xml:space="preserve"> LIMITANT LE NOMBRE d’ADS SUR LA COMMUNE</w:t>
-      </w:r>
-      <w:r>
+        <w:t>e</w:t>
+      </w:r>
+      <w:r>
+        <w:t>n date d</w:t>
+      </w:r>
+      <w:r>
+        <w:t xml:space="preserve">u </w:t>
+      </w:r>
+      <w:r>
+        <w:rPr>
+          <w:color w:val="EE0000"/>
+        </w:rPr>
+        <w:t>DATE DE L’ARRETE</w:t>
+      </w:r>
+      <w:r>
+        <w:rPr>
+          <w:color w:val="EE0000"/>
+        </w:rPr>
         <w:t xml:space="preserve"> </w:t>
       </w:r>
       <w:r>
-        <w:t>e</w:t>
-      </w:r>
-      <w:r>
-        <w:t>n date d</w:t>
-      </w:r>
-      <w:r>
-        <w:t xml:space="preserve">u </w:t>
+        <w:t xml:space="preserve">limitant le nombre des autorisations de stationnement de taxis sur </w:t>
+      </w:r>
+      <w:r>
+        <w:t xml:space="preserve">la commune </w:t>
+      </w:r>
+      <w:r>
+        <w:t xml:space="preserve">de </w:t>
       </w:r>
       <w:r>
         <w:rPr>
           <w:color w:val="EE0000"/>
         </w:rPr>
-        <w:t>DATE DE L’ARRETE</w:t>
+        <w:t>NOM DE LA COMMUNE</w:t>
       </w:r>
       <w:r>
         <w:rPr>
@@ -1009,99 +980,78 @@
         <w:t xml:space="preserve"> </w:t>
       </w:r>
       <w:r>
-        <w:t xml:space="preserve">limitant le nombre des autorisations de stationnement de taxis sur </w:t>
-      </w:r>
-      <w:r>
-        <w:t xml:space="preserve">la commune </w:t>
-      </w:r>
-      <w:r>
-        <w:t xml:space="preserve">de </w:t>
-      </w:r>
-      <w:r>
-        <w:rPr>
-          <w:color w:val="EE0000"/>
-        </w:rPr>
-        <w:t>NOM DE LA COMMUNE</w:t>
-      </w:r>
-      <w:r>
-        <w:rPr>
-          <w:color w:val="EE0000"/>
+        <w:t>;</w:t>
+      </w:r>
+    </w:p>
+    <w:p>
+      <w:pPr>
+        <w:pStyle w:val="Body"/>
+        <w:jc w:val="both"/>
+      </w:pPr>
+    </w:p>
+    <w:p>
+      <w:pPr>
+        <w:pStyle w:val="Body"/>
+        <w:jc w:val="both"/>
+      </w:pPr>
+    </w:p>
+    <w:p>
+      <w:pPr>
+        <w:pStyle w:val="Body"/>
+        <w:jc w:val="both"/>
+      </w:pPr>
+      <w:r>
+        <w:rPr>
+          <w:b/>
+          <w:bCs/>
+        </w:rPr>
+        <w:t>VU</w:t>
+      </w:r>
+      <w:r>
+        <w:t xml:space="preserve"> l</w:t>
+      </w:r>
+      <w:r>
+        <w:rPr>
+          <w:rtl/>
+        </w:rPr>
+        <w:t>’</w:t>
+      </w:r>
+      <w:r>
+        <w:t>arrêt</w:t>
+      </w:r>
+      <w:r>
+        <w:t xml:space="preserve">é de création de l’ADS </w:t>
+      </w:r>
+      <w:proofErr w:type="spellStart"/>
+      <w:r>
+        <w:t>n°</w:t>
+      </w:r>
+      <w:r>
+        <w:rPr>
+          <w:b/>
+          <w:bCs/>
+          <w:color w:val="ED0000"/>
+          <w:sz w:val="22"/>
+          <w:szCs w:val="22"/>
+        </w:rPr>
+        <w:t>NUMÉRO</w:t>
+      </w:r>
+      <w:proofErr w:type="spellEnd"/>
+      <w:r>
+        <w:rPr>
+          <w:b/>
+          <w:bCs/>
+          <w:color w:val="ED0000"/>
+          <w:sz w:val="22"/>
+          <w:szCs w:val="22"/>
         </w:rPr>
         <w:t xml:space="preserve"> </w:t>
       </w:r>
       <w:r>
-        <w:t>;</w:t>
-      </w:r>
-    </w:p>
-    <w:p>
-      <w:pPr>
-        <w:pStyle w:val="Body"/>
-        <w:jc w:val="both"/>
-      </w:pPr>
-    </w:p>
-    <w:p>
-      <w:pPr>
-        <w:pStyle w:val="Body"/>
-        <w:jc w:val="both"/>
-      </w:pPr>
-    </w:p>
-    <w:p>
-      <w:pPr>
-        <w:pStyle w:val="Body"/>
-        <w:jc w:val="both"/>
-      </w:pPr>
-      <w:r>
-        <w:rPr>
-          <w:b/>
-          <w:bCs/>
-        </w:rPr>
-        <w:t>VU</w:t>
-      </w:r>
-      <w:r>
-        <w:t xml:space="preserve"> l</w:t>
-      </w:r>
-      <w:r>
-        <w:rPr>
-          <w:rtl/>
-        </w:rPr>
-        <w:t>’</w:t>
-      </w:r>
-      <w:r>
-        <w:t>arrêt</w:t>
-      </w:r>
-      <w:r>
-        <w:t xml:space="preserve">é de création de l’ADS </w:t>
-      </w:r>
-      <w:proofErr w:type="spellStart"/>
-      <w:r>
-        <w:t>n°</w:t>
-      </w:r>
-      <w:r>
-        <w:rPr>
-          <w:b/>
-          <w:bCs/>
-          <w:color w:val="FF0000"/>
-          <w:sz w:val="22"/>
-          <w:szCs w:val="22"/>
-        </w:rPr>
-        <w:t>NUMÉRO</w:t>
-      </w:r>
-      <w:proofErr w:type="spellEnd"/>
-      <w:r>
-        <w:rPr>
-          <w:b/>
-          <w:bCs/>
-          <w:color w:val="FF0000"/>
-          <w:sz w:val="22"/>
-          <w:szCs w:val="22"/>
-        </w:rPr>
-        <w:t xml:space="preserve"> </w:t>
-      </w:r>
-      <w:r>
-        <w:rPr>
-          <w:b/>
-          <w:bCs/>
-          <w:color w:val="FF0000"/>
+        <w:rPr>
+          <w:b/>
+          <w:bCs/>
+          <w:color w:val="ED0000"/>
           <w:sz w:val="22"/>
           <w:szCs w:val="22"/>
         </w:rPr>
@@ -1114,7 +1064,7 @@
         <w:rPr>
           <w:b/>
           <w:bCs/>
-          <w:color w:val="FF0000"/>
+          <w:color w:val="ED0000"/>
           <w:sz w:val="22"/>
           <w:szCs w:val="22"/>
         </w:rPr>
@@ -1266,7 +1216,7 @@
         <w:rPr>
           <w:b/>
           <w:bCs/>
-          <w:color w:val="FF0000"/>
+          <w:color w:val="ED0000"/>
           <w:sz w:val="22"/>
           <w:szCs w:val="22"/>
         </w:rPr>
@@ -1389,42 +1339,22 @@
         <w:rPr>
           <w:b/>
           <w:bCs/>
-          <w:color w:val="FF0000"/>
-          <w:sz w:val="22"/>
-          <w:szCs w:val="22"/>
-        </w:rPr>
-        <w:t>M</w:t>
-      </w:r>
-      <w:r>
-        <w:rPr>
-          <w:b/>
-          <w:bCs/>
-          <w:color w:val="FF0000"/>
-          <w:sz w:val="22"/>
-          <w:szCs w:val="22"/>
-        </w:rPr>
-        <w:t>ARQUE</w:t>
+          <w:color w:val="ED0000"/>
+          <w:sz w:val="22"/>
+          <w:szCs w:val="22"/>
+        </w:rPr>
+        <w:t>MARQUE</w:t>
       </w:r>
       <w:proofErr w:type="spellEnd"/>
       <w:r>
         <w:rPr>
           <w:b/>
           <w:bCs/>
-          <w:color w:val="FF0000"/>
-          <w:sz w:val="22"/>
-          <w:szCs w:val="22"/>
-        </w:rPr>
-        <w:t xml:space="preserve"> DU VÉ</w:t>
-      </w:r>
-      <w:r>
-        <w:rPr>
-          <w:b/>
-          <w:bCs/>
-          <w:color w:val="FF0000"/>
-          <w:sz w:val="22"/>
-          <w:szCs w:val="22"/>
-        </w:rPr>
-        <w:t>HICULE</w:t>
+          <w:color w:val="ED0000"/>
+          <w:sz w:val="22"/>
+          <w:szCs w:val="22"/>
+        </w:rPr>
+        <w:t xml:space="preserve"> DU VÉHICULE</w:t>
       </w:r>
       <w:r>
         <w:t xml:space="preserve">, modèle </w:t>
@@ -1433,7 +1363,7 @@
         <w:rPr>
           <w:b/>
           <w:bCs/>
-          <w:color w:val="FF0000"/>
+          <w:color w:val="ED0000"/>
           <w:sz w:val="22"/>
           <w:szCs w:val="22"/>
         </w:rPr>
@@ -1443,7 +1373,7 @@
         <w:rPr>
           <w:b/>
           <w:bCs/>
-          <w:color w:val="FF0000"/>
+          <w:color w:val="ED0000"/>
           <w:sz w:val="22"/>
           <w:szCs w:val="22"/>
         </w:rPr>
@@ -1465,21 +1395,11 @@
         <w:rPr>
           <w:b/>
           <w:bCs/>
-          <w:color w:val="FF0000"/>
-          <w:sz w:val="22"/>
-          <w:szCs w:val="22"/>
-        </w:rPr>
-        <w:t>PLAQUE D’IMM</w:t>
-      </w:r>
-      <w:r>
-        <w:rPr>
-          <w:b/>
-          <w:bCs/>
-          <w:color w:val="FF0000"/>
-          <w:sz w:val="22"/>
-          <w:szCs w:val="22"/>
-        </w:rPr>
-        <w:t>ATRICULATION DU VÉHICULE</w:t>
+          <w:color w:val="ED0000"/>
+          <w:sz w:val="22"/>
+          <w:szCs w:val="22"/>
+        </w:rPr>
+        <w:t>PLAQUE D’IMMATRICULATION DU VÉHICULE</w:t>
       </w:r>
       <w:r>
         <w:t>.</w:t>
@@ -1943,7 +1863,7 @@
         <w:rPr>
           <w:b/>
           <w:bCs/>
-          <w:color w:val="FF0000"/>
+          <w:color w:val="ED0000"/>
           <w:sz w:val="22"/>
           <w:szCs w:val="22"/>
           <w:lang w:val="fr-FR"/>
@@ -1954,7 +1874,7 @@
         <w:rPr>
           <w:b/>
           <w:bCs/>
-          <w:color w:val="FF0000"/>
+          <w:color w:val="ED0000"/>
           <w:sz w:val="22"/>
           <w:szCs w:val="22"/>
           <w:lang w:val="fr-FR"/>
@@ -1971,7 +1891,7 @@
         <w:rPr>
           <w:b/>
           <w:bCs/>
-          <w:color w:val="FF0000"/>
+          <w:color w:val="ED0000"/>
           <w:sz w:val="22"/>
           <w:szCs w:val="22"/>
           <w:lang w:val="fr-FR"/>
@@ -1982,7 +1902,7 @@
         <w:rPr>
           <w:b/>
           <w:bCs/>
-          <w:color w:val="FF0000"/>
+          <w:color w:val="ED0000"/>
           <w:sz w:val="22"/>
           <w:szCs w:val="22"/>
           <w:lang w:val="fr-FR"/>

</xml_diff>